<commit_message>
change resume CV number
</commit_message>
<xml_diff>
--- a/files/CV-U-Tantipongpipat.docx
+++ b/files/CV-U-Tantipongpipat.docx
@@ -84,8 +84,50 @@
           <w:szCs w:val="32"/>
         </w:rPr>
         <w:tab/>
-        <w:t>+1 (804) 625-7798</w:t>
-      </w:r>
+        <w:t>+1 (</w:t>
+      </w:r>
+      <w:r>
+        <w:rPr>
+          <w:rFonts w:ascii="Times New Roman" w:hAnsi="Times New Roman" w:cs="Times New Roman"/>
+          <w:sz w:val="24"/>
+          <w:szCs w:val="32"/>
+        </w:rPr>
+        <w:t>978</w:t>
+      </w:r>
+      <w:r>
+        <w:rPr>
+          <w:rFonts w:ascii="Times New Roman" w:hAnsi="Times New Roman" w:cs="Times New Roman"/>
+          <w:sz w:val="24"/>
+          <w:szCs w:val="32"/>
+        </w:rPr>
+        <w:t xml:space="preserve">) </w:t>
+      </w:r>
+      <w:r>
+        <w:rPr>
+          <w:rFonts w:ascii="Times New Roman" w:hAnsi="Times New Roman" w:cs="Times New Roman"/>
+          <w:sz w:val="24"/>
+          <w:szCs w:val="32"/>
+        </w:rPr>
+        <w:t>381</w:t>
+      </w:r>
+      <w:r>
+        <w:rPr>
+          <w:rFonts w:ascii="Times New Roman" w:hAnsi="Times New Roman" w:cs="Times New Roman"/>
+          <w:sz w:val="24"/>
+          <w:szCs w:val="32"/>
+        </w:rPr>
+        <w:t>-</w:t>
+      </w:r>
+      <w:r>
+        <w:rPr>
+          <w:rFonts w:ascii="Times New Roman" w:hAnsi="Times New Roman" w:cs="Times New Roman"/>
+          <w:sz w:val="24"/>
+          <w:szCs w:val="32"/>
+        </w:rPr>
+        <w:t>9611</w:t>
+      </w:r>
+      <w:bookmarkStart w:id="0" w:name="_GoBack"/>
+      <w:bookmarkEnd w:id="0"/>
     </w:p>
     <w:p>
       <w:pPr>
@@ -150,7 +192,7 @@
           <w:szCs w:val="40"/>
         </w:rPr>
       </w:pPr>
-      <w:bookmarkStart w:id="0" w:name="_Hlk24814981"/>
+      <w:bookmarkStart w:id="1" w:name="_Hlk24814981"/>
       <w:r>
         <w:rPr>
           <w:rFonts w:ascii="Times New Roman" w:hAnsi="Times New Roman" w:cs="Times New Roman"/>
@@ -189,17 +231,7 @@
           <w:sz w:val="24"/>
           <w:szCs w:val="24"/>
         </w:rPr>
-        <w:t>privacy in growing database; its deployment in deep learning models s</w:t>
-      </w:r>
-      <w:bookmarkStart w:id="1" w:name="_GoBack"/>
-      <w:bookmarkEnd w:id="1"/>
-      <w:r>
-        <w:rPr>
-          <w:rFonts w:ascii="Times New Roman" w:hAnsi="Times New Roman" w:cs="Times New Roman"/>
-          <w:sz w:val="24"/>
-          <w:szCs w:val="24"/>
-        </w:rPr>
-        <w:t xml:space="preserve">uch as RNNs, LSTMs, autoencoders, and GANs; </w:t>
+        <w:t xml:space="preserve">privacy in growing database; its deployment in deep learning models such as RNNs, LSTMs, autoencoders, and GANs; </w:t>
       </w:r>
       <w:r>
         <w:rPr>
@@ -837,7 +869,7 @@
         <w:t>.00</w:t>
       </w:r>
     </w:p>
-    <w:bookmarkEnd w:id="0"/>
+    <w:bookmarkEnd w:id="1"/>
     <w:p>
       <w:pPr>
         <w:tabs>
@@ -1057,43 +1089,7 @@
                 <w:sz w:val="24"/>
                 <w:szCs w:val="32"/>
               </w:rPr>
-              <w:t xml:space="preserve">, Samira </w:t>
-            </w:r>
-            <w:proofErr w:type="spellStart"/>
-            <w:r>
-              <w:rPr>
-                <w:rFonts w:ascii="Times New Roman" w:hAnsi="Times New Roman" w:cs="Times New Roman"/>
-                <w:sz w:val="24"/>
-                <w:szCs w:val="32"/>
-              </w:rPr>
-              <w:t>Samadi</w:t>
-            </w:r>
-            <w:proofErr w:type="spellEnd"/>
-            <w:r>
-              <w:rPr>
-                <w:rFonts w:ascii="Times New Roman" w:hAnsi="Times New Roman" w:cs="Times New Roman"/>
-                <w:sz w:val="24"/>
-                <w:szCs w:val="32"/>
-              </w:rPr>
-              <w:t xml:space="preserve">, Mohit Singh, Jamie Morgenstern, and Santosh </w:t>
-            </w:r>
-            <w:proofErr w:type="spellStart"/>
-            <w:r>
-              <w:rPr>
-                <w:rFonts w:ascii="Times New Roman" w:hAnsi="Times New Roman" w:cs="Times New Roman"/>
-                <w:sz w:val="24"/>
-                <w:szCs w:val="32"/>
-              </w:rPr>
-              <w:t>Vempala</w:t>
-            </w:r>
-            <w:proofErr w:type="spellEnd"/>
-            <w:r>
-              <w:rPr>
-                <w:rFonts w:ascii="Times New Roman" w:hAnsi="Times New Roman" w:cs="Times New Roman"/>
-                <w:sz w:val="24"/>
-                <w:szCs w:val="32"/>
-              </w:rPr>
-              <w:t xml:space="preserve">. </w:t>
+              <w:t xml:space="preserve">, Samira Samadi, Mohit Singh, Jamie Morgenstern, and Santosh Vempala. </w:t>
             </w:r>
             <w:r>
               <w:rPr>
@@ -1121,25 +1117,7 @@
                 <w:sz w:val="24"/>
                 <w:szCs w:val="32"/>
               </w:rPr>
-              <w:t xml:space="preserve"> Neural Information Processing Systems (</w:t>
-            </w:r>
-            <w:proofErr w:type="spellStart"/>
-            <w:r>
-              <w:rPr>
-                <w:rFonts w:ascii="Times New Roman" w:hAnsi="Times New Roman" w:cs="Times New Roman"/>
-                <w:sz w:val="24"/>
-                <w:szCs w:val="32"/>
-              </w:rPr>
-              <w:t>NeurIPS</w:t>
-            </w:r>
-            <w:proofErr w:type="spellEnd"/>
-            <w:r>
-              <w:rPr>
-                <w:rFonts w:ascii="Times New Roman" w:hAnsi="Times New Roman" w:cs="Times New Roman"/>
-                <w:sz w:val="24"/>
-                <w:szCs w:val="32"/>
-              </w:rPr>
-              <w:t>), 2019</w:t>
+              <w:t xml:space="preserve"> Neural Information Processing Systems (NeurIPS), 2019</w:t>
             </w:r>
             <w:r>
               <w:rPr>
@@ -1203,43 +1181,7 @@
                 <w:sz w:val="24"/>
                 <w:szCs w:val="32"/>
               </w:rPr>
-              <w:t xml:space="preserve">, and </w:t>
-            </w:r>
-            <w:proofErr w:type="spellStart"/>
-            <w:r>
-              <w:rPr>
-                <w:rFonts w:ascii="Times New Roman" w:hAnsi="Times New Roman" w:cs="Times New Roman"/>
-                <w:sz w:val="24"/>
-                <w:szCs w:val="32"/>
-              </w:rPr>
-              <w:t>Weijun</w:t>
-            </w:r>
-            <w:proofErr w:type="spellEnd"/>
-            <w:r>
-              <w:rPr>
-                <w:rFonts w:ascii="Times New Roman" w:hAnsi="Times New Roman" w:cs="Times New Roman"/>
-                <w:sz w:val="24"/>
-                <w:szCs w:val="32"/>
-              </w:rPr>
-              <w:t xml:space="preserve"> </w:t>
-            </w:r>
-            <w:proofErr w:type="spellStart"/>
-            <w:r>
-              <w:rPr>
-                <w:rFonts w:ascii="Times New Roman" w:hAnsi="Times New Roman" w:cs="Times New Roman"/>
-                <w:sz w:val="24"/>
-                <w:szCs w:val="32"/>
-              </w:rPr>
-              <w:t>Xie</w:t>
-            </w:r>
-            <w:proofErr w:type="spellEnd"/>
-            <w:r>
-              <w:rPr>
-                <w:rFonts w:ascii="Times New Roman" w:hAnsi="Times New Roman" w:cs="Times New Roman"/>
-                <w:sz w:val="24"/>
-                <w:szCs w:val="32"/>
-              </w:rPr>
-              <w:t xml:space="preserve">. </w:t>
+              <w:t xml:space="preserve">, and Weijun Xie. </w:t>
             </w:r>
             <w:r>
               <w:rPr>
@@ -1534,25 +1476,7 @@
                 <w:sz w:val="24"/>
                 <w:szCs w:val="32"/>
               </w:rPr>
-              <w:t xml:space="preserve">Samira </w:t>
-            </w:r>
-            <w:proofErr w:type="spellStart"/>
-            <w:r>
-              <w:rPr>
-                <w:rFonts w:ascii="Times New Roman" w:hAnsi="Times New Roman" w:cs="Times New Roman"/>
-                <w:sz w:val="24"/>
-                <w:szCs w:val="32"/>
-              </w:rPr>
-              <w:t>Samadi</w:t>
-            </w:r>
-            <w:proofErr w:type="spellEnd"/>
-            <w:r>
-              <w:rPr>
-                <w:rFonts w:ascii="Times New Roman" w:hAnsi="Times New Roman" w:cs="Times New Roman"/>
-                <w:sz w:val="24"/>
-                <w:szCs w:val="32"/>
-              </w:rPr>
-              <w:t xml:space="preserve">, </w:t>
+              <w:t xml:space="preserve">Samira Samadi, </w:t>
             </w:r>
             <w:r>
               <w:rPr>
@@ -1570,25 +1494,7 @@
                 <w:sz w:val="24"/>
                 <w:szCs w:val="32"/>
               </w:rPr>
-              <w:t xml:space="preserve">, Jamie Morgenstern, Mohit Singh, and Santosh </w:t>
-            </w:r>
-            <w:proofErr w:type="spellStart"/>
-            <w:r>
-              <w:rPr>
-                <w:rFonts w:ascii="Times New Roman" w:hAnsi="Times New Roman" w:cs="Times New Roman"/>
-                <w:sz w:val="24"/>
-                <w:szCs w:val="32"/>
-              </w:rPr>
-              <w:t>Vempala</w:t>
-            </w:r>
-            <w:proofErr w:type="spellEnd"/>
-            <w:r>
-              <w:rPr>
-                <w:rFonts w:ascii="Times New Roman" w:hAnsi="Times New Roman" w:cs="Times New Roman"/>
-                <w:sz w:val="24"/>
-                <w:szCs w:val="32"/>
-              </w:rPr>
-              <w:t xml:space="preserve">. </w:t>
+              <w:t xml:space="preserve">, Jamie Morgenstern, Mohit Singh, and Santosh Vempala. </w:t>
             </w:r>
             <w:r>
               <w:rPr>
@@ -1702,25 +1608,7 @@
                 <w:sz w:val="24"/>
                 <w:szCs w:val="32"/>
               </w:rPr>
-              <w:t>eural Information Processing Systems (</w:t>
-            </w:r>
-            <w:proofErr w:type="spellStart"/>
-            <w:r>
-              <w:rPr>
-                <w:rFonts w:ascii="Times New Roman" w:hAnsi="Times New Roman" w:cs="Times New Roman"/>
-                <w:sz w:val="24"/>
-                <w:szCs w:val="32"/>
-              </w:rPr>
-              <w:t>NeurIPS</w:t>
-            </w:r>
-            <w:proofErr w:type="spellEnd"/>
-            <w:r>
-              <w:rPr>
-                <w:rFonts w:ascii="Times New Roman" w:hAnsi="Times New Roman" w:cs="Times New Roman"/>
-                <w:sz w:val="24"/>
-                <w:szCs w:val="32"/>
-              </w:rPr>
-              <w:t>), 2018</w:t>
+              <w:t>eural Information Processing Systems (NeurIPS), 2018</w:t>
             </w:r>
           </w:p>
           <w:p>
@@ -1846,25 +1734,7 @@
                 <w:sz w:val="24"/>
                 <w:szCs w:val="32"/>
               </w:rPr>
-              <w:t>Neural Information Processing Systems (</w:t>
-            </w:r>
-            <w:proofErr w:type="spellStart"/>
-            <w:r>
-              <w:rPr>
-                <w:rFonts w:ascii="Times New Roman" w:hAnsi="Times New Roman" w:cs="Times New Roman"/>
-                <w:sz w:val="24"/>
-                <w:szCs w:val="32"/>
-              </w:rPr>
-              <w:t>NeurIPS</w:t>
-            </w:r>
-            <w:proofErr w:type="spellEnd"/>
-            <w:r>
-              <w:rPr>
-                <w:rFonts w:ascii="Times New Roman" w:hAnsi="Times New Roman" w:cs="Times New Roman"/>
-                <w:sz w:val="24"/>
-                <w:szCs w:val="32"/>
-              </w:rPr>
-              <w:t>), 2018</w:t>
+              <w:t>Neural Information Processing Systems (NeurIPS), 2018</w:t>
             </w:r>
           </w:p>
         </w:tc>
@@ -2008,25 +1878,7 @@
                 <w:sz w:val="24"/>
                 <w:szCs w:val="32"/>
               </w:rPr>
-              <w:t xml:space="preserve">, Chris Waites, Digvijay Boob, </w:t>
-            </w:r>
-            <w:proofErr w:type="spellStart"/>
-            <w:r>
-              <w:rPr>
-                <w:rFonts w:ascii="Times New Roman" w:hAnsi="Times New Roman" w:cs="Times New Roman"/>
-                <w:sz w:val="24"/>
-                <w:szCs w:val="32"/>
-              </w:rPr>
-              <w:t>Amaresh</w:t>
-            </w:r>
-            <w:proofErr w:type="spellEnd"/>
-            <w:r>
-              <w:rPr>
-                <w:rFonts w:ascii="Times New Roman" w:hAnsi="Times New Roman" w:cs="Times New Roman"/>
-                <w:sz w:val="24"/>
-                <w:szCs w:val="32"/>
-              </w:rPr>
-              <w:t xml:space="preserve"> </w:t>
+              <w:t xml:space="preserve">, Chris Waites, Digvijay Boob, Amaresh </w:t>
             </w:r>
             <w:r>
               <w:rPr>
@@ -2318,25 +2170,7 @@
                 <w:sz w:val="24"/>
                 <w:szCs w:val="32"/>
               </w:rPr>
-              <w:t xml:space="preserve">Digvijay Boob, Rachel Cummings, Dhamma </w:t>
-            </w:r>
-            <w:proofErr w:type="spellStart"/>
-            <w:r>
-              <w:rPr>
-                <w:rFonts w:ascii="Times New Roman" w:hAnsi="Times New Roman" w:cs="Times New Roman"/>
-                <w:sz w:val="24"/>
-                <w:szCs w:val="32"/>
-              </w:rPr>
-              <w:t>Kimpara</w:t>
-            </w:r>
-            <w:proofErr w:type="spellEnd"/>
-            <w:r>
-              <w:rPr>
-                <w:rFonts w:ascii="Times New Roman" w:hAnsi="Times New Roman" w:cs="Times New Roman"/>
-                <w:sz w:val="24"/>
-                <w:szCs w:val="32"/>
-              </w:rPr>
-              <w:t xml:space="preserve">, </w:t>
+              <w:t xml:space="preserve">Digvijay Boob, Rachel Cummings, Dhamma Kimpara, </w:t>
             </w:r>
             <w:r>
               <w:rPr>
@@ -2543,29 +2377,7 @@
                 <w:sz w:val="24"/>
                 <w:szCs w:val="32"/>
               </w:rPr>
-              <w:t>Cameron-</w:t>
-            </w:r>
-            <w:proofErr w:type="spellStart"/>
-            <w:r>
-              <w:rPr>
-                <w:rFonts w:ascii="Times New Roman" w:hAnsi="Times New Roman" w:cs="Times New Roman"/>
-                <w:i/>
-                <w:iCs/>
-                <w:sz w:val="24"/>
-                <w:szCs w:val="32"/>
-              </w:rPr>
-              <w:t>Liebler</w:t>
-            </w:r>
-            <w:proofErr w:type="spellEnd"/>
-            <w:r>
-              <w:rPr>
-                <w:rFonts w:ascii="Times New Roman" w:hAnsi="Times New Roman" w:cs="Times New Roman"/>
-                <w:i/>
-                <w:iCs/>
-                <w:sz w:val="24"/>
-                <w:szCs w:val="32"/>
-              </w:rPr>
-              <w:t xml:space="preserve"> </w:t>
+              <w:t xml:space="preserve">Cameron-Liebler </w:t>
             </w:r>
             <w:r>
               <w:rPr>
@@ -2804,25 +2616,7 @@
                 <w:sz w:val="24"/>
                 <w:szCs w:val="32"/>
               </w:rPr>
-              <w:t xml:space="preserve">Algorithms group. Supervisor: Janardhan Kulkarni and Sergey </w:t>
-            </w:r>
-            <w:proofErr w:type="spellStart"/>
-            <w:r>
-              <w:rPr>
-                <w:rFonts w:ascii="Times New Roman" w:hAnsi="Times New Roman" w:cs="Times New Roman"/>
-                <w:sz w:val="24"/>
-                <w:szCs w:val="32"/>
-              </w:rPr>
-              <w:t>Yekhanin</w:t>
-            </w:r>
-            <w:proofErr w:type="spellEnd"/>
-            <w:r>
-              <w:rPr>
-                <w:rFonts w:ascii="Times New Roman" w:hAnsi="Times New Roman" w:cs="Times New Roman"/>
-                <w:sz w:val="24"/>
-                <w:szCs w:val="32"/>
-              </w:rPr>
-              <w:t>.</w:t>
+              <w:t>Algorithms group. Supervisor: Janardhan Kulkarni and Sergey Yekhanin.</w:t>
             </w:r>
           </w:p>
           <w:p>
@@ -3469,7 +3263,6 @@
         </w:rPr>
         <w:t>(</w:t>
       </w:r>
-      <w:proofErr w:type="spellStart"/>
       <w:r>
         <w:rPr>
           <w:rFonts w:ascii="Times New Roman" w:eastAsia="CMR10" w:hAnsi="Times New Roman" w:cs="Times New Roman"/>
@@ -3478,7 +3271,6 @@
         </w:rPr>
         <w:t>NeurIPS</w:t>
       </w:r>
-      <w:proofErr w:type="spellEnd"/>
       <w:r>
         <w:rPr>
           <w:rFonts w:ascii="Times New Roman" w:eastAsia="CMR10" w:hAnsi="Times New Roman" w:cs="Times New Roman"/>
@@ -3587,25 +3379,7 @@
           <w:sz w:val="24"/>
           <w:szCs w:val="24"/>
         </w:rPr>
-        <w:t>Conference on Neural Information Processing Systems (</w:t>
-      </w:r>
-      <w:proofErr w:type="spellStart"/>
-      <w:r>
-        <w:rPr>
-          <w:rFonts w:ascii="Times New Roman" w:eastAsia="CMR10" w:hAnsi="Times New Roman" w:cs="Times New Roman"/>
-          <w:sz w:val="24"/>
-          <w:szCs w:val="24"/>
-        </w:rPr>
-        <w:t>NeurIPS</w:t>
-      </w:r>
-      <w:proofErr w:type="spellEnd"/>
-      <w:r>
-        <w:rPr>
-          <w:rFonts w:ascii="Times New Roman" w:eastAsia="CMR10" w:hAnsi="Times New Roman" w:cs="Times New Roman"/>
-          <w:sz w:val="24"/>
-          <w:szCs w:val="24"/>
-        </w:rPr>
-        <w:t>), Montreal, Canada,</w:t>
+        <w:t>Conference on Neural Information Processing Systems (NeurIPS), Montreal, Canada,</w:t>
       </w:r>
       <w:r>
         <w:rPr>
@@ -4099,25 +3873,7 @@
           <w:sz w:val="24"/>
           <w:szCs w:val="24"/>
         </w:rPr>
-        <w:t>Conference on Neural Information Processing Systems (</w:t>
-      </w:r>
-      <w:proofErr w:type="spellStart"/>
-      <w:r>
-        <w:rPr>
-          <w:rFonts w:ascii="Times New Roman" w:eastAsia="CMR10" w:hAnsi="Times New Roman" w:cs="Times New Roman"/>
-          <w:sz w:val="24"/>
-          <w:szCs w:val="24"/>
-        </w:rPr>
-        <w:t>NeurIPS</w:t>
-      </w:r>
-      <w:proofErr w:type="spellEnd"/>
-      <w:r>
-        <w:rPr>
-          <w:rFonts w:ascii="Times New Roman" w:eastAsia="CMR10" w:hAnsi="Times New Roman" w:cs="Times New Roman"/>
-          <w:sz w:val="24"/>
-          <w:szCs w:val="24"/>
-        </w:rPr>
-        <w:t>), Montreal, Canada,</w:t>
+        <w:t>Conference on Neural Information Processing Systems (NeurIPS), Montreal, Canada,</w:t>
       </w:r>
       <w:r>
         <w:rPr>
@@ -4404,25 +4160,7 @@
                 <w:sz w:val="24"/>
                 <w:szCs w:val="32"/>
               </w:rPr>
-              <w:t xml:space="preserve">of </w:t>
-            </w:r>
-            <w:proofErr w:type="spellStart"/>
-            <w:r>
-              <w:rPr>
-                <w:rFonts w:ascii="Times New Roman" w:hAnsi="Times New Roman" w:cs="Times New Roman"/>
-                <w:sz w:val="24"/>
-                <w:szCs w:val="32"/>
-              </w:rPr>
-              <w:t>NeurIPS</w:t>
-            </w:r>
-            <w:proofErr w:type="spellEnd"/>
-            <w:r>
-              <w:rPr>
-                <w:rFonts w:ascii="Times New Roman" w:hAnsi="Times New Roman" w:cs="Times New Roman"/>
-                <w:sz w:val="24"/>
-                <w:szCs w:val="32"/>
-              </w:rPr>
-              <w:t xml:space="preserve"> </w:t>
+              <w:t xml:space="preserve">of NeurIPS </w:t>
             </w:r>
             <w:r>
               <w:rPr>
@@ -5287,59 +5025,13 @@
               </w:rPr>
               <w:t xml:space="preserve">, </w:t>
             </w:r>
-            <w:proofErr w:type="spellStart"/>
-            <w:r>
-              <w:rPr>
-                <w:rFonts w:ascii="Times New Roman" w:hAnsi="Times New Roman" w:cs="Times New Roman"/>
-                <w:sz w:val="24"/>
-                <w:szCs w:val="32"/>
-              </w:rPr>
-              <w:t>Nern</w:t>
-            </w:r>
-            <w:proofErr w:type="spellEnd"/>
-            <w:r>
-              <w:rPr>
-                <w:rFonts w:ascii="Times New Roman" w:hAnsi="Times New Roman" w:cs="Times New Roman"/>
-                <w:sz w:val="24"/>
-                <w:szCs w:val="32"/>
-              </w:rPr>
-              <w:t>-Thong-</w:t>
-            </w:r>
-            <w:proofErr w:type="spellStart"/>
-            <w:r>
-              <w:rPr>
-                <w:rFonts w:ascii="Times New Roman" w:hAnsi="Times New Roman" w:cs="Times New Roman"/>
-                <w:sz w:val="24"/>
-                <w:szCs w:val="32"/>
-              </w:rPr>
-              <w:t>Khong</w:t>
-            </w:r>
-            <w:proofErr w:type="spellEnd"/>
-            <w:r>
-              <w:rPr>
-                <w:rFonts w:ascii="Times New Roman" w:hAnsi="Times New Roman" w:cs="Times New Roman"/>
-                <w:sz w:val="24"/>
-                <w:szCs w:val="32"/>
-              </w:rPr>
-              <w:t>-</w:t>
-            </w:r>
-            <w:proofErr w:type="spellStart"/>
-            <w:r>
-              <w:rPr>
-                <w:rFonts w:ascii="Times New Roman" w:hAnsi="Times New Roman" w:cs="Times New Roman"/>
-                <w:sz w:val="24"/>
-                <w:szCs w:val="32"/>
-              </w:rPr>
-              <w:t>Mee</w:t>
-            </w:r>
-            <w:proofErr w:type="spellEnd"/>
-            <w:r>
-              <w:rPr>
-                <w:rFonts w:ascii="Times New Roman" w:hAnsi="Times New Roman" w:cs="Times New Roman"/>
-                <w:sz w:val="24"/>
-                <w:szCs w:val="32"/>
-              </w:rPr>
-              <w:t>-Ka</w:t>
+            <w:r>
+              <w:rPr>
+                <w:rFonts w:ascii="Times New Roman" w:hAnsi="Times New Roman" w:cs="Times New Roman"/>
+                <w:sz w:val="24"/>
+                <w:szCs w:val="32"/>
+              </w:rPr>
+              <w:t>Nern-Thong-Khong-Mee-Ka</w:t>
             </w:r>
             <w:r>
               <w:rPr>
@@ -6042,7 +5734,6 @@
           <w:szCs w:val="32"/>
         </w:rPr>
       </w:pPr>
-      <w:proofErr w:type="spellStart"/>
       <w:r>
         <w:rPr>
           <w:rFonts w:ascii="Times New Roman" w:hAnsi="Times New Roman" w:cs="Times New Roman"/>
@@ -6051,44 +5742,15 @@
           <w:sz w:val="24"/>
           <w:szCs w:val="32"/>
         </w:rPr>
-        <w:t>DPautoGAN</w:t>
-      </w:r>
-      <w:proofErr w:type="spellEnd"/>
-      <w:r>
-        <w:rPr>
-          <w:rFonts w:ascii="Times New Roman" w:hAnsi="Times New Roman" w:cs="Times New Roman"/>
-          <w:b/>
-          <w:bCs/>
+        <w:t xml:space="preserve">DPautoGAN. </w:t>
+      </w:r>
+      <w:r>
+        <w:rPr>
+          <w:rFonts w:ascii="Times New Roman" w:hAnsi="Times New Roman" w:cs="Times New Roman"/>
           <w:sz w:val="24"/>
           <w:szCs w:val="32"/>
         </w:rPr>
-        <w:t xml:space="preserve">. </w:t>
-      </w:r>
-      <w:r>
-        <w:rPr>
-          <w:rFonts w:ascii="Times New Roman" w:hAnsi="Times New Roman" w:cs="Times New Roman"/>
-          <w:sz w:val="24"/>
-          <w:szCs w:val="32"/>
-        </w:rPr>
-        <w:t xml:space="preserve">Combining autoencoder and GAN to generate synthetic data with privacy protection guarantee. In Python and using </w:t>
-      </w:r>
-      <w:proofErr w:type="spellStart"/>
-      <w:r>
-        <w:rPr>
-          <w:rFonts w:ascii="Times New Roman" w:hAnsi="Times New Roman" w:cs="Times New Roman"/>
-          <w:sz w:val="24"/>
-          <w:szCs w:val="32"/>
-        </w:rPr>
-        <w:t>Pytorch</w:t>
-      </w:r>
-      <w:proofErr w:type="spellEnd"/>
-      <w:r>
-        <w:rPr>
-          <w:rFonts w:ascii="Times New Roman" w:hAnsi="Times New Roman" w:cs="Times New Roman"/>
-          <w:sz w:val="24"/>
-          <w:szCs w:val="32"/>
-        </w:rPr>
-        <w:t xml:space="preserve"> for neural networks. P</w:t>
+        <w:t>Combining autoencoder and GAN to generate synthetic data with privacy protection guarantee. In Python and using Pytorch for neural networks. P</w:t>
       </w:r>
       <w:r>
         <w:rPr>
@@ -6244,18 +5906,8 @@
                 <w:sz w:val="24"/>
                 <w:szCs w:val="32"/>
               </w:rPr>
-              <w:t xml:space="preserve"> </w:t>
-            </w:r>
-            <w:proofErr w:type="spellStart"/>
-            <w:r>
-              <w:rPr>
-                <w:rFonts w:ascii="Times New Roman" w:hAnsi="Times New Roman" w:cs="Times New Roman"/>
-                <w:sz w:val="24"/>
-                <w:szCs w:val="32"/>
-              </w:rPr>
-              <w:t>NeurIPS</w:t>
-            </w:r>
-            <w:proofErr w:type="spellEnd"/>
+              <w:t xml:space="preserve"> NeurIPS</w:t>
+            </w:r>
             <w:r>
               <w:rPr>
                 <w:rFonts w:ascii="Times New Roman" w:hAnsi="Times New Roman" w:cs="Times New Roman"/>
@@ -6923,23 +6575,13 @@
               </w:rPr>
               <w:t xml:space="preserve">, </w:t>
             </w:r>
-            <w:proofErr w:type="spellStart"/>
-            <w:r>
-              <w:rPr>
-                <w:rFonts w:ascii="Times New Roman" w:hAnsi="Times New Roman" w:cs="Times New Roman"/>
-                <w:sz w:val="24"/>
-                <w:szCs w:val="32"/>
-              </w:rPr>
-              <w:t>Pytorch</w:t>
-            </w:r>
-            <w:proofErr w:type="spellEnd"/>
-            <w:r>
-              <w:rPr>
-                <w:rFonts w:ascii="Times New Roman" w:hAnsi="Times New Roman" w:cs="Times New Roman"/>
-                <w:sz w:val="24"/>
-                <w:szCs w:val="32"/>
-              </w:rPr>
-              <w:t xml:space="preserve">, Pandas, CVXOPT, </w:t>
+            <w:r>
+              <w:rPr>
+                <w:rFonts w:ascii="Times New Roman" w:hAnsi="Times New Roman" w:cs="Times New Roman"/>
+                <w:sz w:val="24"/>
+                <w:szCs w:val="32"/>
+              </w:rPr>
+              <w:t xml:space="preserve">Pytorch, Pandas, CVXOPT, </w:t>
             </w:r>
             <w:r>
               <w:rPr>

</xml_diff>

<commit_message>
update name title on resume
</commit_message>
<xml_diff>
--- a/files/CV-U-Tantipongpipat.docx
+++ b/files/CV-U-Tantipongpipat.docx
@@ -22,7 +22,19 @@
           <w:sz w:val="36"/>
           <w:szCs w:val="44"/>
         </w:rPr>
-        <w:t>Uthaipon (Tao) Tantipongpipat</w:t>
+        <w:t>“Tao” Uthaipon</w:t>
+      </w:r>
+      <w:bookmarkStart w:id="0" w:name="_GoBack"/>
+      <w:bookmarkEnd w:id="0"/>
+      <w:r>
+        <w:rPr>
+          <w:rFonts w:ascii="Times New Roman" w:hAnsi="Times New Roman" w:cs="Times New Roman"/>
+          <w:b/>
+          <w:bCs/>
+          <w:sz w:val="36"/>
+          <w:szCs w:val="44"/>
+        </w:rPr>
+        <w:t xml:space="preserve"> Tantipongpipat</w:t>
       </w:r>
     </w:p>
     <w:p>
@@ -166,7 +178,7 @@
           <w:szCs w:val="40"/>
         </w:rPr>
       </w:pPr>
-      <w:bookmarkStart w:id="0" w:name="_Hlk24814981"/>
+      <w:bookmarkStart w:id="1" w:name="_Hlk24814981"/>
       <w:r>
         <w:rPr>
           <w:rFonts w:ascii="Times New Roman" w:hAnsi="Times New Roman" w:cs="Times New Roman"/>
@@ -928,7 +940,7 @@
         <w:t>covering tuition, fees, accommodations, and meals</w:t>
       </w:r>
     </w:p>
-    <w:bookmarkEnd w:id="0"/>
+    <w:bookmarkEnd w:id="1"/>
     <w:p>
       <w:pPr>
         <w:tabs>
@@ -3023,7 +3035,7 @@
                 <w:szCs w:val="32"/>
               </w:rPr>
             </w:pPr>
-            <w:bookmarkStart w:id="1" w:name="_Hlk24812937"/>
+            <w:bookmarkStart w:id="2" w:name="_Hlk24812937"/>
             <w:r>
               <w:rPr>
                 <w:rFonts w:ascii="Times New Roman" w:hAnsi="Times New Roman" w:cs="Times New Roman"/>
@@ -3084,7 +3096,7 @@
                 <w:szCs w:val="32"/>
               </w:rPr>
             </w:pPr>
-            <w:bookmarkStart w:id="2" w:name="_Hlk24814522"/>
+            <w:bookmarkStart w:id="3" w:name="_Hlk24814522"/>
             <w:r>
               <w:rPr>
                 <w:rFonts w:ascii="Times New Roman" w:hAnsi="Times New Roman" w:cs="Times New Roman"/>
@@ -3109,8 +3121,8 @@
               </w:rPr>
               <w:t xml:space="preserve">for private stochastic gradient descent for training deep learning models </w:t>
             </w:r>
-            <w:bookmarkEnd w:id="1"/>
             <w:bookmarkEnd w:id="2"/>
+            <w:bookmarkEnd w:id="3"/>
           </w:p>
         </w:tc>
       </w:tr>
@@ -4590,15 +4602,7 @@
                 <w:sz w:val="24"/>
                 <w:szCs w:val="32"/>
               </w:rPr>
-              <w:t>)</w:t>
-            </w:r>
-            <w:r>
-              <w:rPr>
-                <w:rFonts w:ascii="Times New Roman" w:hAnsi="Times New Roman" w:cs="Times New Roman"/>
-                <w:sz w:val="24"/>
-                <w:szCs w:val="32"/>
-              </w:rPr>
-              <w:t>. A</w:t>
+              <w:t>). A</w:t>
             </w:r>
             <w:r>
               <w:rPr>
@@ -6182,7 +6186,7 @@
         </w:rPr>
         <w:t>mi-definite program and multiplicative weight heuristics for solving multi-criteria principle component analysis</w:t>
       </w:r>
-      <w:bookmarkStart w:id="3" w:name="_Hlk24814617"/>
+      <w:bookmarkStart w:id="4" w:name="_Hlk24814617"/>
       <w:r>
         <w:rPr>
           <w:rFonts w:ascii="Times New Roman" w:hAnsi="Times New Roman" w:cs="Times New Roman"/>
@@ -6199,7 +6203,7 @@
         </w:rPr>
         <w:t xml:space="preserve">ATLAB and CVXOPT on Python. </w:t>
       </w:r>
-      <w:bookmarkEnd w:id="3"/>
+      <w:bookmarkEnd w:id="4"/>
       <w:r>
         <w:rPr>
           <w:rFonts w:ascii="Times New Roman" w:hAnsi="Times New Roman" w:cs="Times New Roman"/>
@@ -7330,7 +7334,7 @@
                 <w:szCs w:val="32"/>
               </w:rPr>
             </w:pPr>
-            <w:bookmarkStart w:id="4" w:name="_Hlk24814781"/>
+            <w:bookmarkStart w:id="5" w:name="_Hlk24814781"/>
             <w:r>
               <w:rPr>
                 <w:rFonts w:ascii="Times New Roman" w:hAnsi="Times New Roman" w:cs="Times New Roman"/>
@@ -7367,17 +7371,7 @@
                 <w:sz w:val="24"/>
                 <w:szCs w:val="32"/>
               </w:rPr>
-              <w:t xml:space="preserve"> </w:t>
-            </w:r>
-            <w:bookmarkStart w:id="5" w:name="_GoBack"/>
-            <w:bookmarkEnd w:id="5"/>
-            <w:r>
-              <w:rPr>
-                <w:rFonts w:ascii="Times New Roman" w:hAnsi="Times New Roman" w:cs="Times New Roman"/>
-                <w:sz w:val="24"/>
-                <w:szCs w:val="32"/>
-              </w:rPr>
-              <w:t>speaker</w:t>
+              <w:t xml:space="preserve"> speaker</w:t>
             </w:r>
             <w:r>
               <w:rPr>
@@ -7390,7 +7384,7 @@
           </w:p>
         </w:tc>
       </w:tr>
-      <w:bookmarkEnd w:id="4"/>
+      <w:bookmarkEnd w:id="5"/>
     </w:tbl>
     <w:p>
       <w:pPr>

</xml_diff>